<commit_message>
Added user issue from Brian.
</commit_message>
<xml_diff>
--- a/project_management/internal_meetings/2012/20121023_team_meeting.docx
+++ b/project_management/internal_meetings/2012/20121023_team_meeting.docx
@@ -1315,14 +1315,12 @@
               </w:rPr>
               <w:t xml:space="preserve"> (</w:t>
             </w:r>
-            <w:bookmarkStart w:id="0" w:name="_GoBack"/>
             <w:r>
               <w:rPr>
                 <w:rFonts w:eastAsia="Times New Roman"/>
               </w:rPr>
               <w:t>Single shared UPT between the 2 apps has not been tested.</w:t>
             </w:r>
-            <w:bookmarkEnd w:id="0"/>
             <w:r>
               <w:rPr>
                 <w:rFonts w:asciiTheme="majorHAnsi" w:eastAsiaTheme="minorHAnsi" w:hAnsiTheme="majorHAnsi" w:cstheme="minorBidi"/>
@@ -1940,6 +1938,84 @@
         </w:rPr>
         <w:t xml:space="preserve"> will be released after fixing ARRAY-2617</w:t>
       </w:r>
+      <w:r>
+        <w:rPr>
+          <w:rFonts w:asciiTheme="majorHAnsi" w:eastAsiaTheme="minorHAnsi" w:hAnsiTheme="majorHAnsi" w:cstheme="minorBidi"/>
+          <w:lang w:eastAsia="en-US"/>
+        </w:rPr>
+        <w:t>.</w:t>
+      </w:r>
+    </w:p>
+    <w:p>
+      <w:pPr>
+        <w:pStyle w:val="ListParagraph"/>
+        <w:numPr>
+          <w:ilvl w:val="0"/>
+          <w:numId w:val="6"/>
+        </w:numPr>
+        <w:rPr>
+          <w:rFonts w:asciiTheme="majorHAnsi" w:eastAsiaTheme="minorHAnsi" w:hAnsiTheme="majorHAnsi" w:cstheme="minorBidi"/>
+          <w:lang w:eastAsia="en-US"/>
+        </w:rPr>
+      </w:pPr>
+      <w:r>
+        <w:rPr>
+          <w:rFonts w:asciiTheme="majorHAnsi" w:eastAsiaTheme="minorHAnsi" w:hAnsiTheme="majorHAnsi" w:cstheme="minorBidi"/>
+          <w:lang w:eastAsia="en-US"/>
+        </w:rPr>
+        <w:t xml:space="preserve">A user requested the Rembrandt clinical and expression data in xls format so he could run his own analysis. </w:t>
+      </w:r>
+      <w:r>
+        <w:rPr>
+          <w:rFonts w:asciiTheme="majorHAnsi" w:eastAsiaTheme="minorHAnsi" w:hAnsiTheme="majorHAnsi" w:cstheme="minorBidi"/>
+          <w:lang w:eastAsia="en-US"/>
+        </w:rPr>
+        <w:t>Brian</w:t>
+      </w:r>
+      <w:r>
+        <w:rPr>
+          <w:rFonts w:asciiTheme="majorHAnsi" w:eastAsiaTheme="minorHAnsi" w:hAnsiTheme="majorHAnsi" w:cstheme="minorBidi"/>
+          <w:lang w:eastAsia="en-US"/>
+        </w:rPr>
+        <w:t xml:space="preserve"> anonymized the </w:t>
+      </w:r>
+      <w:r>
+        <w:rPr>
+          <w:rFonts w:asciiTheme="majorHAnsi" w:eastAsiaTheme="minorHAnsi" w:hAnsiTheme="majorHAnsi" w:cstheme="minorBidi"/>
+          <w:lang w:eastAsia="en-US"/>
+        </w:rPr>
+        <w:t>patient age by 5-</w:t>
+      </w:r>
+      <w:r>
+        <w:rPr>
+          <w:rFonts w:asciiTheme="majorHAnsi" w:eastAsiaTheme="minorHAnsi" w:hAnsiTheme="majorHAnsi" w:cstheme="minorBidi"/>
+          <w:lang w:eastAsia="en-US"/>
+        </w:rPr>
+        <w:t xml:space="preserve">year intervals and removed the date of death </w:t>
+      </w:r>
+      <w:r>
+        <w:rPr>
+          <w:rFonts w:asciiTheme="majorHAnsi" w:eastAsiaTheme="minorHAnsi" w:hAnsiTheme="majorHAnsi" w:cstheme="minorBidi"/>
+          <w:lang w:eastAsia="en-US"/>
+        </w:rPr>
+        <w:t>(as per</w:t>
+      </w:r>
+      <w:r>
+        <w:rPr>
+          <w:rFonts w:asciiTheme="majorHAnsi" w:eastAsiaTheme="minorHAnsi" w:hAnsiTheme="majorHAnsi" w:cstheme="minorBidi"/>
+          <w:lang w:eastAsia="en-US"/>
+        </w:rPr>
+        <w:t xml:space="preserve"> Henry and Mervi</w:t>
+      </w:r>
+      <w:r>
+        <w:rPr>
+          <w:rFonts w:asciiTheme="majorHAnsi" w:eastAsiaTheme="minorHAnsi" w:hAnsiTheme="majorHAnsi" w:cstheme="minorBidi"/>
+          <w:lang w:eastAsia="en-US"/>
+        </w:rPr>
+        <w:t>), and sent the data to the user</w:t>
+      </w:r>
+      <w:bookmarkStart w:id="0" w:name="_GoBack"/>
+      <w:bookmarkEnd w:id="0"/>
       <w:r>
         <w:rPr>
           <w:rFonts w:asciiTheme="majorHAnsi" w:eastAsiaTheme="minorHAnsi" w:hAnsiTheme="majorHAnsi" w:cstheme="minorBidi"/>
@@ -2904,7 +2980,6 @@
   <w:style w:type="character" w:default="1" w:styleId="DefaultParagraphFont">
     <w:name w:val="Default Paragraph Font"/>
     <w:uiPriority w:val="1"/>
-    <w:semiHidden/>
     <w:unhideWhenUsed/>
   </w:style>
   <w:style w:type="table" w:default="1" w:styleId="TableNormal">

</xml_diff>